<commit_message>
Final changes and wrap-up
</commit_message>
<xml_diff>
--- a/GDD.docx
+++ b/GDD.docx
@@ -171,228 +171,16 @@
         <w:t>Modo para 2 jugadores: dos jugadores se enfrentan a pantalla partida. Individualmente, es como si cada uno de los jugadores jugase una partida clásica</w:t>
       </w:r>
       <w:r>
-        <w:t>, pero la curva de dificultad estará más nivelada, siendo más sencillo avanzar de nivel al principio</w:t>
-      </w:r>
-      <w:r>
-        <w:t>:</w:t>
-      </w:r>
-    </w:p>
-    <w:p>
-      <w:pPr>
-        <w:pStyle w:val="Prrafodelista"/>
-        <w:jc w:val="both"/>
-      </w:pPr>
-    </w:p>
-    <w:tbl>
-      <w:tblPr>
-        <w:tblStyle w:val="Tabladecuadrcula4"/>
-        <w:tblW w:w="0" w:type="auto"/>
-        <w:tblInd w:w="887" w:type="dxa"/>
-        <w:tblLook w:val="04A0" w:firstRow="1" w:lastRow="0" w:firstColumn="1" w:lastColumn="0" w:noHBand="0" w:noVBand="1"/>
-      </w:tblPr>
-      <w:tblGrid>
-        <w:gridCol w:w="3355"/>
-        <w:gridCol w:w="3355"/>
-      </w:tblGrid>
-      <w:tr>
-        <w:trPr>
-          <w:cnfStyle w:val="100000000000" w:firstRow="1" w:lastRow="0" w:firstColumn="0" w:lastColumn="0" w:oddVBand="0" w:evenVBand="0" w:oddHBand="0" w:evenHBand="0" w:firstRowFirstColumn="0" w:firstRowLastColumn="0" w:lastRowFirstColumn="0" w:lastRowLastColumn="0"/>
-          <w:trHeight w:val="321"/>
-        </w:trPr>
-        <w:tc>
-          <w:tcPr>
-            <w:cnfStyle w:val="001000000000" w:firstRow="0" w:lastRow="0" w:firstColumn="1" w:lastColumn="0" w:oddVBand="0" w:evenVBand="0" w:oddHBand="0" w:evenHBand="0" w:firstRowFirstColumn="0" w:firstRowLastColumn="0" w:lastRowFirstColumn="0" w:lastRowLastColumn="0"/>
-            <w:tcW w:w="6710" w:type="dxa"/>
-            <w:gridSpan w:val="2"/>
-            <w:vAlign w:val="center"/>
-          </w:tcPr>
-          <w:p>
-            <w:pPr>
-              <w:pStyle w:val="Prrafodelista"/>
-              <w:ind w:left="0"/>
-              <w:jc w:val="center"/>
-            </w:pPr>
-            <w:r>
-              <w:t>PROGRESIÓN</w:t>
-            </w:r>
-            <w:r>
-              <w:t xml:space="preserve"> DE NIVELES</w:t>
-            </w:r>
-          </w:p>
-        </w:tc>
-      </w:tr>
-      <w:tr>
-        <w:trPr>
-          <w:cnfStyle w:val="000000100000" w:firstRow="0" w:lastRow="0" w:firstColumn="0" w:lastColumn="0" w:oddVBand="0" w:evenVBand="0" w:oddHBand="1" w:evenHBand="0" w:firstRowFirstColumn="0" w:firstRowLastColumn="0" w:lastRowFirstColumn="0" w:lastRowLastColumn="0"/>
-          <w:trHeight w:val="303"/>
-        </w:trPr>
-        <w:tc>
-          <w:tcPr>
-            <w:cnfStyle w:val="001000000000" w:firstRow="0" w:lastRow="0" w:firstColumn="1" w:lastColumn="0" w:oddVBand="0" w:evenVBand="0" w:oddHBand="0" w:evenHBand="0" w:firstRowFirstColumn="0" w:firstRowLastColumn="0" w:lastRowFirstColumn="0" w:lastRowLastColumn="0"/>
-            <w:tcW w:w="3355" w:type="dxa"/>
-            <w:vAlign w:val="center"/>
-          </w:tcPr>
-          <w:p>
-            <w:pPr>
-              <w:pStyle w:val="Prrafodelista"/>
-              <w:ind w:left="0"/>
-              <w:jc w:val="center"/>
-            </w:pPr>
-            <w:r>
-              <w:t>Nivel 0-5</w:t>
-            </w:r>
-          </w:p>
-        </w:tc>
-        <w:tc>
-          <w:tcPr>
-            <w:tcW w:w="3355" w:type="dxa"/>
-            <w:vAlign w:val="center"/>
-          </w:tcPr>
-          <w:p>
-            <w:pPr>
-              <w:pStyle w:val="Prrafodelista"/>
-              <w:ind w:left="0"/>
-              <w:jc w:val="center"/>
-              <w:cnfStyle w:val="000000100000" w:firstRow="0" w:lastRow="0" w:firstColumn="0" w:lastColumn="0" w:oddVBand="0" w:evenVBand="0" w:oddHBand="1" w:evenHBand="0" w:firstRowFirstColumn="0" w:firstRowLastColumn="0" w:lastRowFirstColumn="0" w:lastRowLastColumn="0"/>
-            </w:pPr>
-            <w:r>
-              <w:t>7 líneas</w:t>
-            </w:r>
-          </w:p>
-        </w:tc>
-      </w:tr>
-      <w:tr>
-        <w:trPr>
-          <w:trHeight w:val="321"/>
-        </w:trPr>
-        <w:tc>
-          <w:tcPr>
-            <w:cnfStyle w:val="001000000000" w:firstRow="0" w:lastRow="0" w:firstColumn="1" w:lastColumn="0" w:oddVBand="0" w:evenVBand="0" w:oddHBand="0" w:evenHBand="0" w:firstRowFirstColumn="0" w:firstRowLastColumn="0" w:lastRowFirstColumn="0" w:lastRowLastColumn="0"/>
-            <w:tcW w:w="3355" w:type="dxa"/>
-            <w:vAlign w:val="center"/>
-          </w:tcPr>
-          <w:p>
-            <w:pPr>
-              <w:pStyle w:val="Prrafodelista"/>
-              <w:ind w:left="0"/>
-              <w:jc w:val="center"/>
-            </w:pPr>
-            <w:r>
-              <w:t>Nivel 6-10</w:t>
-            </w:r>
-          </w:p>
-        </w:tc>
-        <w:tc>
-          <w:tcPr>
-            <w:tcW w:w="3355" w:type="dxa"/>
-            <w:vAlign w:val="center"/>
-          </w:tcPr>
-          <w:p>
-            <w:pPr>
-              <w:pStyle w:val="Prrafodelista"/>
-              <w:ind w:left="0"/>
-              <w:jc w:val="center"/>
-              <w:cnfStyle w:val="000000000000" w:firstRow="0" w:lastRow="0" w:firstColumn="0" w:lastColumn="0" w:oddVBand="0" w:evenVBand="0" w:oddHBand="0" w:evenHBand="0" w:firstRowFirstColumn="0" w:firstRowLastColumn="0" w:lastRowFirstColumn="0" w:lastRowLastColumn="0"/>
-            </w:pPr>
-            <w:r>
-              <w:t>8 líneas</w:t>
-            </w:r>
-          </w:p>
-        </w:tc>
-      </w:tr>
-      <w:tr>
-        <w:trPr>
-          <w:cnfStyle w:val="000000100000" w:firstRow="0" w:lastRow="0" w:firstColumn="0" w:lastColumn="0" w:oddVBand="0" w:evenVBand="0" w:oddHBand="1" w:evenHBand="0" w:firstRowFirstColumn="0" w:firstRowLastColumn="0" w:lastRowFirstColumn="0" w:lastRowLastColumn="0"/>
-          <w:trHeight w:val="303"/>
-        </w:trPr>
-        <w:tc>
-          <w:tcPr>
-            <w:cnfStyle w:val="001000000000" w:firstRow="0" w:lastRow="0" w:firstColumn="1" w:lastColumn="0" w:oddVBand="0" w:evenVBand="0" w:oddHBand="0" w:evenHBand="0" w:firstRowFirstColumn="0" w:firstRowLastColumn="0" w:lastRowFirstColumn="0" w:lastRowLastColumn="0"/>
-            <w:tcW w:w="3355" w:type="dxa"/>
-            <w:vAlign w:val="center"/>
-          </w:tcPr>
-          <w:p>
-            <w:pPr>
-              <w:pStyle w:val="Prrafodelista"/>
-              <w:ind w:left="0"/>
-              <w:jc w:val="center"/>
-            </w:pPr>
-            <w:r>
-              <w:t>Nivel 11-15</w:t>
-            </w:r>
-          </w:p>
-        </w:tc>
-        <w:tc>
-          <w:tcPr>
-            <w:tcW w:w="3355" w:type="dxa"/>
-            <w:vAlign w:val="center"/>
-          </w:tcPr>
-          <w:p>
-            <w:pPr>
-              <w:pStyle w:val="Prrafodelista"/>
-              <w:ind w:left="0"/>
-              <w:jc w:val="center"/>
-              <w:cnfStyle w:val="000000100000" w:firstRow="0" w:lastRow="0" w:firstColumn="0" w:lastColumn="0" w:oddVBand="0" w:evenVBand="0" w:oddHBand="1" w:evenHBand="0" w:firstRowFirstColumn="0" w:firstRowLastColumn="0" w:lastRowFirstColumn="0" w:lastRowLastColumn="0"/>
-            </w:pPr>
-            <w:r>
-              <w:t>9 líneas</w:t>
-            </w:r>
-          </w:p>
-        </w:tc>
-      </w:tr>
-      <w:tr>
-        <w:trPr>
-          <w:trHeight w:val="303"/>
-        </w:trPr>
-        <w:tc>
-          <w:tcPr>
-            <w:cnfStyle w:val="001000000000" w:firstRow="0" w:lastRow="0" w:firstColumn="1" w:lastColumn="0" w:oddVBand="0" w:evenVBand="0" w:oddHBand="0" w:evenHBand="0" w:firstRowFirstColumn="0" w:firstRowLastColumn="0" w:lastRowFirstColumn="0" w:lastRowLastColumn="0"/>
-            <w:tcW w:w="3355" w:type="dxa"/>
-            <w:vAlign w:val="center"/>
-          </w:tcPr>
-          <w:p>
-            <w:pPr>
-              <w:pStyle w:val="Prrafodelista"/>
-              <w:ind w:left="0"/>
-              <w:jc w:val="center"/>
-            </w:pPr>
-            <w:r>
-              <w:t>Nivel 16-</w:t>
-            </w:r>
-          </w:p>
-        </w:tc>
-        <w:tc>
-          <w:tcPr>
-            <w:tcW w:w="3355" w:type="dxa"/>
-            <w:vAlign w:val="center"/>
-          </w:tcPr>
-          <w:p>
-            <w:pPr>
-              <w:pStyle w:val="Prrafodelista"/>
-              <w:ind w:left="0"/>
-              <w:jc w:val="center"/>
-              <w:cnfStyle w:val="000000000000" w:firstRow="0" w:lastRow="0" w:firstColumn="0" w:lastColumn="0" w:oddVBand="0" w:evenVBand="0" w:oddHBand="0" w:evenHBand="0" w:firstRowFirstColumn="0" w:firstRowLastColumn="0" w:lastRowFirstColumn="0" w:lastRowLastColumn="0"/>
-            </w:pPr>
-            <w:r>
-              <w:t>10 líneas</w:t>
-            </w:r>
-          </w:p>
-        </w:tc>
-      </w:tr>
-    </w:tbl>
-    <w:p>
-      <w:pPr>
-        <w:pStyle w:val="Prrafodelista"/>
-        <w:jc w:val="both"/>
-      </w:pPr>
-    </w:p>
-    <w:p>
-      <w:pPr>
-        <w:pStyle w:val="Prrafodelista"/>
-        <w:jc w:val="both"/>
-      </w:pPr>
+        <w:t>, pero la curva de dificultad estará más nivelada,</w:t>
+      </w:r>
+      <w:r>
+        <w:t xml:space="preserve"> ya que los niveles de cada jugador serán completamente independientes para no dar ventaja al que más puntuación consiga inicialmente, cuando es mas sencillo hacer líneas. </w:t>
+      </w:r>
       <w:r>
         <w:t>La partida acaba cuando uno de los dos jugadores alcanza con las piezas la parte superior de la pantalla, perdiendo en el proceso.</w:t>
+      </w:r>
+      <w:r>
+        <w:t xml:space="preserve"> Al final se muestra la puntuación máxima de entre los dos jugadores.</w:t>
       </w:r>
     </w:p>
     <w:p>
@@ -411,238 +199,20 @@
         <w:jc w:val="both"/>
       </w:pPr>
       <w:r>
-        <w:t>Modo para expertos: en este modo el nivel aumenta con cada pieza que colocamos y/o cada línea que eliminamos. De este modo, la dificultad aumenta de manera muy pronunciada. Además, de manera aleatoria, en algunos niveles aparecerán figuras de una sola pieza en posiciones vacías aleatorias.</w:t>
-      </w:r>
-    </w:p>
-    <w:p>
-      <w:pPr>
-        <w:pStyle w:val="Prrafodelista"/>
-        <w:jc w:val="both"/>
-      </w:pPr>
-    </w:p>
-    <w:p>
-      <w:pPr>
-        <w:pStyle w:val="Prrafodelista"/>
-        <w:numPr>
-          <w:ilvl w:val="0"/>
-          <w:numId w:val="2"/>
-        </w:numPr>
-        <w:jc w:val="both"/>
-      </w:pPr>
-      <w:r>
-        <w:t>Modo contrarreloj: idéntico al modo individual clásico, sólo que con un límite de tiempo, 90 segundos inicialmente. Cada línea que se elimine, nos dará, en primera inst</w:t>
-      </w:r>
-      <w:r>
-        <w:t>ancia, 30 segundos adicionales; cada 5 líneas, el número de segundos disminuirá</w:t>
-      </w:r>
-      <w:r>
-        <w:t>:</w:t>
-      </w:r>
-    </w:p>
-    <w:p>
-      <w:pPr>
-        <w:pStyle w:val="Prrafodelista"/>
-      </w:pPr>
-    </w:p>
-    <w:tbl>
-      <w:tblPr>
-        <w:tblStyle w:val="Tabladecuadrcula4"/>
-        <w:tblW w:w="0" w:type="auto"/>
-        <w:tblInd w:w="887" w:type="dxa"/>
-        <w:tblLook w:val="04A0" w:firstRow="1" w:lastRow="0" w:firstColumn="1" w:lastColumn="0" w:noHBand="0" w:noVBand="1"/>
-      </w:tblPr>
-      <w:tblGrid>
-        <w:gridCol w:w="3355"/>
-        <w:gridCol w:w="3355"/>
-      </w:tblGrid>
-      <w:tr>
-        <w:trPr>
-          <w:cnfStyle w:val="100000000000" w:firstRow="1" w:lastRow="0" w:firstColumn="0" w:lastColumn="0" w:oddVBand="0" w:evenVBand="0" w:oddHBand="0" w:evenHBand="0" w:firstRowFirstColumn="0" w:firstRowLastColumn="0" w:lastRowFirstColumn="0" w:lastRowLastColumn="0"/>
-          <w:trHeight w:val="321"/>
-        </w:trPr>
-        <w:tc>
-          <w:tcPr>
-            <w:cnfStyle w:val="001000000000" w:firstRow="0" w:lastRow="0" w:firstColumn="1" w:lastColumn="0" w:oddVBand="0" w:evenVBand="0" w:oddHBand="0" w:evenHBand="0" w:firstRowFirstColumn="0" w:firstRowLastColumn="0" w:lastRowFirstColumn="0" w:lastRowLastColumn="0"/>
-            <w:tcW w:w="6710" w:type="dxa"/>
-            <w:gridSpan w:val="2"/>
-            <w:vAlign w:val="center"/>
-          </w:tcPr>
-          <w:p>
-            <w:pPr>
-              <w:pStyle w:val="Prrafodelista"/>
-              <w:ind w:left="0"/>
-              <w:jc w:val="center"/>
-            </w:pPr>
-            <w:r>
-              <w:t>PROGRESIÓN DE CONTRARRELOJ</w:t>
-            </w:r>
-          </w:p>
-        </w:tc>
-      </w:tr>
-      <w:tr>
-        <w:trPr>
-          <w:cnfStyle w:val="000000100000" w:firstRow="0" w:lastRow="0" w:firstColumn="0" w:lastColumn="0" w:oddVBand="0" w:evenVBand="0" w:oddHBand="1" w:evenHBand="0" w:firstRowFirstColumn="0" w:firstRowLastColumn="0" w:lastRowFirstColumn="0" w:lastRowLastColumn="0"/>
-          <w:trHeight w:val="303"/>
-        </w:trPr>
-        <w:tc>
-          <w:tcPr>
-            <w:cnfStyle w:val="001000000000" w:firstRow="0" w:lastRow="0" w:firstColumn="1" w:lastColumn="0" w:oddVBand="0" w:evenVBand="0" w:oddHBand="0" w:evenHBand="0" w:firstRowFirstColumn="0" w:firstRowLastColumn="0" w:lastRowFirstColumn="0" w:lastRowLastColumn="0"/>
-            <w:tcW w:w="3355" w:type="dxa"/>
-            <w:vAlign w:val="center"/>
-          </w:tcPr>
-          <w:p>
-            <w:pPr>
-              <w:pStyle w:val="Prrafodelista"/>
-              <w:ind w:left="0"/>
-              <w:jc w:val="center"/>
-            </w:pPr>
-            <w:r>
-              <w:t>Líneas 0-5</w:t>
-            </w:r>
-          </w:p>
-        </w:tc>
-        <w:tc>
-          <w:tcPr>
-            <w:tcW w:w="3355" w:type="dxa"/>
-            <w:vAlign w:val="center"/>
-          </w:tcPr>
-          <w:p>
-            <w:pPr>
-              <w:pStyle w:val="Prrafodelista"/>
-              <w:ind w:left="0"/>
-              <w:jc w:val="center"/>
-              <w:cnfStyle w:val="000000100000" w:firstRow="0" w:lastRow="0" w:firstColumn="0" w:lastColumn="0" w:oddVBand="0" w:evenVBand="0" w:oddHBand="1" w:evenHBand="0" w:firstRowFirstColumn="0" w:firstRowLastColumn="0" w:lastRowFirstColumn="0" w:lastRowLastColumn="0"/>
-            </w:pPr>
-            <w:r>
-              <w:t>30 segundos</w:t>
-            </w:r>
-          </w:p>
-        </w:tc>
-      </w:tr>
-      <w:tr>
-        <w:trPr>
-          <w:trHeight w:val="321"/>
-        </w:trPr>
-        <w:tc>
-          <w:tcPr>
-            <w:cnfStyle w:val="001000000000" w:firstRow="0" w:lastRow="0" w:firstColumn="1" w:lastColumn="0" w:oddVBand="0" w:evenVBand="0" w:oddHBand="0" w:evenHBand="0" w:firstRowFirstColumn="0" w:firstRowLastColumn="0" w:lastRowFirstColumn="0" w:lastRowLastColumn="0"/>
-            <w:tcW w:w="3355" w:type="dxa"/>
-            <w:vAlign w:val="center"/>
-          </w:tcPr>
-          <w:p>
-            <w:pPr>
-              <w:pStyle w:val="Prrafodelista"/>
-              <w:ind w:left="0"/>
-              <w:jc w:val="center"/>
-            </w:pPr>
-            <w:r>
-              <w:t>Líneas 5-10</w:t>
-            </w:r>
-          </w:p>
-        </w:tc>
-        <w:tc>
-          <w:tcPr>
-            <w:tcW w:w="3355" w:type="dxa"/>
-            <w:vAlign w:val="center"/>
-          </w:tcPr>
-          <w:p>
-            <w:pPr>
-              <w:pStyle w:val="Prrafodelista"/>
-              <w:ind w:left="0"/>
-              <w:jc w:val="center"/>
-              <w:cnfStyle w:val="000000000000" w:firstRow="0" w:lastRow="0" w:firstColumn="0" w:lastColumn="0" w:oddVBand="0" w:evenVBand="0" w:oddHBand="0" w:evenHBand="0" w:firstRowFirstColumn="0" w:firstRowLastColumn="0" w:lastRowFirstColumn="0" w:lastRowLastColumn="0"/>
-            </w:pPr>
-            <w:r>
-              <w:t>25 segundos</w:t>
-            </w:r>
-          </w:p>
-        </w:tc>
-      </w:tr>
-      <w:tr>
-        <w:trPr>
-          <w:cnfStyle w:val="000000100000" w:firstRow="0" w:lastRow="0" w:firstColumn="0" w:lastColumn="0" w:oddVBand="0" w:evenVBand="0" w:oddHBand="1" w:evenHBand="0" w:firstRowFirstColumn="0" w:firstRowLastColumn="0" w:lastRowFirstColumn="0" w:lastRowLastColumn="0"/>
-          <w:trHeight w:val="303"/>
-        </w:trPr>
-        <w:tc>
-          <w:tcPr>
-            <w:cnfStyle w:val="001000000000" w:firstRow="0" w:lastRow="0" w:firstColumn="1" w:lastColumn="0" w:oddVBand="0" w:evenVBand="0" w:oddHBand="0" w:evenHBand="0" w:firstRowFirstColumn="0" w:firstRowLastColumn="0" w:lastRowFirstColumn="0" w:lastRowLastColumn="0"/>
-            <w:tcW w:w="3355" w:type="dxa"/>
-            <w:vAlign w:val="center"/>
-          </w:tcPr>
-          <w:p>
-            <w:pPr>
-              <w:pStyle w:val="Prrafodelista"/>
-              <w:ind w:left="0"/>
-              <w:jc w:val="center"/>
-            </w:pPr>
-            <w:r>
-              <w:t>Líneas 10-15</w:t>
-            </w:r>
-          </w:p>
-        </w:tc>
-        <w:tc>
-          <w:tcPr>
-            <w:tcW w:w="3355" w:type="dxa"/>
-            <w:vAlign w:val="center"/>
-          </w:tcPr>
-          <w:p>
-            <w:pPr>
-              <w:pStyle w:val="Prrafodelista"/>
-              <w:ind w:left="0"/>
-              <w:jc w:val="center"/>
-              <w:cnfStyle w:val="000000100000" w:firstRow="0" w:lastRow="0" w:firstColumn="0" w:lastColumn="0" w:oddVBand="0" w:evenVBand="0" w:oddHBand="1" w:evenHBand="0" w:firstRowFirstColumn="0" w:firstRowLastColumn="0" w:lastRowFirstColumn="0" w:lastRowLastColumn="0"/>
-            </w:pPr>
-            <w:r>
-              <w:t>20 segundos</w:t>
-            </w:r>
-          </w:p>
-        </w:tc>
-      </w:tr>
-      <w:tr>
-        <w:trPr>
-          <w:trHeight w:val="303"/>
-        </w:trPr>
-        <w:tc>
-          <w:tcPr>
-            <w:cnfStyle w:val="001000000000" w:firstRow="0" w:lastRow="0" w:firstColumn="1" w:lastColumn="0" w:oddVBand="0" w:evenVBand="0" w:oddHBand="0" w:evenHBand="0" w:firstRowFirstColumn="0" w:firstRowLastColumn="0" w:lastRowFirstColumn="0" w:lastRowLastColumn="0"/>
-            <w:tcW w:w="3355" w:type="dxa"/>
-            <w:vAlign w:val="center"/>
-          </w:tcPr>
-          <w:p>
-            <w:pPr>
-              <w:pStyle w:val="Prrafodelista"/>
-              <w:ind w:left="0"/>
-              <w:jc w:val="center"/>
-            </w:pPr>
-            <w:r>
-              <w:t>Nivel 16-</w:t>
-            </w:r>
-          </w:p>
-        </w:tc>
-        <w:tc>
-          <w:tcPr>
-            <w:tcW w:w="3355" w:type="dxa"/>
-            <w:vAlign w:val="center"/>
-          </w:tcPr>
-          <w:p>
-            <w:pPr>
-              <w:pStyle w:val="Prrafodelista"/>
-              <w:ind w:left="0"/>
-              <w:jc w:val="center"/>
-              <w:cnfStyle w:val="000000000000" w:firstRow="0" w:lastRow="0" w:firstColumn="0" w:lastColumn="0" w:oddVBand="0" w:evenVBand="0" w:oddHBand="0" w:evenHBand="0" w:firstRowFirstColumn="0" w:firstRowLastColumn="0" w:lastRowFirstColumn="0" w:lastRowLastColumn="0"/>
-            </w:pPr>
-            <w:r>
-              <w:t>15 segundos</w:t>
-            </w:r>
-          </w:p>
-        </w:tc>
-      </w:tr>
-    </w:tbl>
-    <w:p>
-      <w:pPr>
-        <w:pStyle w:val="Prrafodelista"/>
-        <w:jc w:val="both"/>
-      </w:pPr>
+        <w:t>Selector de dificultad</w:t>
+      </w:r>
+      <w:r>
+        <w:t xml:space="preserve">: </w:t>
+      </w:r>
+      <w:r>
+        <w:t>desde el menú principal podremos seleccionar el nivel de dificultad al que queremos jugar, de un máximo de 10</w:t>
+      </w:r>
+      <w:r>
+        <w:t>.</w:t>
+      </w:r>
+      <w:r>
+        <w:t xml:space="preserve"> Esta opción solo está disponible en el modo para un jugador. A más nivel, mayor velocidad adquirirán las piezas al caer, y mayor será el beneficio que reporten las líneas completadas.</w:t>
+      </w:r>
     </w:p>
     <w:p>
       <w:pPr>
@@ -656,12 +226,11 @@
     <w:p>
       <w:pPr>
         <w:spacing w:after="0"/>
+        <w:jc w:val="both"/>
         <w:rPr>
           <w:b/>
         </w:rPr>
       </w:pPr>
-      <w:bookmarkStart w:id="0" w:name="_GoBack"/>
-      <w:bookmarkEnd w:id="0"/>
       <w:r>
         <w:rPr>
           <w:b/>
@@ -671,8 +240,43 @@
       </w:r>
     </w:p>
     <w:p>
-      <w:r>
-        <w:t>Además, como principal cambio en las mecánicas, incluiremos en el modo de 2 jugadores dos piezas especiales, que aparecerán como parte de las figuras:</w:t>
+      <w:pPr>
+        <w:jc w:val="both"/>
+      </w:pPr>
+      <w:r>
+        <w:t xml:space="preserve">Además, como principal cambio en las mecánicas, incluiremos </w:t>
+      </w:r>
+      <w:r>
+        <w:t>una</w:t>
+      </w:r>
+      <w:r>
+        <w:t xml:space="preserve"> pieza especial, que </w:t>
+      </w:r>
+      <w:r>
+        <w:t>a</w:t>
+      </w:r>
+      <w:r>
+        <w:t>parecerá como parte de</w:t>
+      </w:r>
+      <w:r>
+        <w:t>l conjunto de</w:t>
+      </w:r>
+      <w:r>
+        <w:t xml:space="preserve"> figuras</w:t>
+      </w:r>
+      <w:r>
+        <w:t xml:space="preserve"> básicas (es decir, con la misma probabilidad de aparecer que el resto de </w:t>
+      </w:r>
+      <w:proofErr w:type="gramStart"/>
+      <w:r>
+        <w:t>figuras</w:t>
+      </w:r>
+      <w:proofErr w:type="gramEnd"/>
+      <w:r>
+        <w:t>)</w:t>
+      </w:r>
+      <w:r>
+        <w:t>:</w:t>
       </w:r>
     </w:p>
     <w:p>
@@ -682,37 +286,47 @@
           <w:ilvl w:val="0"/>
           <w:numId w:val="3"/>
         </w:numPr>
-      </w:pPr>
-      <w:r>
-        <w:t xml:space="preserve">Pieza explosiva: al ser colocada explota y elimina las piezas de alrededor, en un cuadrante de 3x3. </w:t>
-      </w:r>
-    </w:p>
-    <w:p>
-      <w:pPr>
-        <w:pStyle w:val="Prrafodelista"/>
-      </w:pPr>
-    </w:p>
-    <w:p>
-      <w:pPr>
-        <w:pStyle w:val="Prrafodelista"/>
-        <w:numPr>
-          <w:ilvl w:val="0"/>
-          <w:numId w:val="3"/>
-        </w:numPr>
-      </w:pPr>
-      <w:r>
-        <w:t xml:space="preserve">Pieza </w:t>
-      </w:r>
-      <w:proofErr w:type="spellStart"/>
-      <w:r>
-        <w:t>desplazadora</w:t>
-      </w:r>
-      <w:proofErr w:type="spellEnd"/>
-      <w:r>
-        <w:t>: al ser colocada desplaza toda su fila 3 casillas a la izquierda o la derecha de manera aleatoria.</w:t>
-      </w:r>
-    </w:p>
-    <w:p/>
+        <w:jc w:val="both"/>
+      </w:pPr>
+      <w:r>
+        <w:t>Pieza explosiva:</w:t>
+      </w:r>
+      <w:r>
+        <w:t xml:space="preserve"> es una pieza de dimensión 1x1 que,</w:t>
+      </w:r>
+      <w:r>
+        <w:t xml:space="preserve"> al ser colocada</w:t>
+      </w:r>
+      <w:r>
+        <w:t>,</w:t>
+      </w:r>
+      <w:r>
+        <w:t xml:space="preserve"> explota y elimina las piezas de alrededor, en un cuadrante de 3x3. </w:t>
+      </w:r>
+      <w:r>
+        <w:t xml:space="preserve">Esto permite limpiar algunas zonas del tablero, así </w:t>
+      </w:r>
+      <w:r>
+        <w:rPr>
+          <w:u w:val="single"/>
+        </w:rPr>
+        <w:t>co</w:t>
+      </w:r>
+      <w:bookmarkStart w:id="0" w:name="_GoBack"/>
+      <w:bookmarkEnd w:id="0"/>
+      <w:r>
+        <w:rPr>
+          <w:u w:val="single"/>
+        </w:rPr>
+        <w:t>mo</w:t>
+      </w:r>
+      <w:r>
+        <w:t xml:space="preserve"> corregir errores de jugadas pasadas. Sin embargo, también puede</w:t>
+      </w:r>
+      <w:r>
+        <w:t xml:space="preserve"> resultar un incordio, ya que, si no tenemos nada que corregir, puede demorar la construcción de una línea.</w:t>
+      </w:r>
+    </w:p>
     <w:p/>
     <w:sectPr>
       <w:headerReference w:type="default" r:id="rId7"/>
@@ -802,7 +416,13 @@
       <w:ptab w:relativeTo="margin" w:alignment="right" w:leader="none"/>
     </w:r>
     <w:r>
-      <w:t>14/10/2017</w:t>
+      <w:t>26</w:t>
+    </w:r>
+    <w:r>
+      <w:t>/1/201</w:t>
+    </w:r>
+    <w:r>
+      <w:t>8</w:t>
     </w:r>
   </w:p>
 </w:hdr>
@@ -1237,6 +857,7 @@
     <w:lsdException w:name="HTML Sample" w:semiHidden="1" w:unhideWhenUsed="1"/>
     <w:lsdException w:name="HTML Typewriter" w:semiHidden="1" w:unhideWhenUsed="1"/>
     <w:lsdException w:name="HTML Variable" w:semiHidden="1" w:unhideWhenUsed="1"/>
+    <w:lsdException w:name="Normal Table" w:semiHidden="1" w:unhideWhenUsed="1"/>
     <w:lsdException w:name="annotation subject" w:semiHidden="1" w:unhideWhenUsed="1"/>
     <w:lsdException w:name="No List" w:semiHidden="1" w:unhideWhenUsed="1"/>
     <w:lsdException w:name="Outline List 1" w:semiHidden="1" w:unhideWhenUsed="1"/>
@@ -1280,8 +901,10 @@
     <w:lsdException w:name="Table Elegant" w:semiHidden="1" w:unhideWhenUsed="1"/>
     <w:lsdException w:name="Table Professional" w:semiHidden="1" w:unhideWhenUsed="1"/>
     <w:lsdException w:name="Table Subtle 1" w:semiHidden="1" w:unhideWhenUsed="1"/>
+    <w:lsdException w:name="Table Subtle 2" w:semiHidden="1" w:unhideWhenUsed="1"/>
     <w:lsdException w:name="Table Web 1" w:semiHidden="1" w:unhideWhenUsed="1"/>
     <w:lsdException w:name="Table Web 2" w:semiHidden="1" w:unhideWhenUsed="1"/>
+    <w:lsdException w:name="Table Web 3" w:semiHidden="1" w:unhideWhenUsed="1"/>
     <w:lsdException w:name="Balloon Text" w:semiHidden="1" w:unhideWhenUsed="1"/>
     <w:lsdException w:name="Table Grid" w:uiPriority="39"/>
     <w:lsdException w:name="Table Theme" w:semiHidden="1" w:unhideWhenUsed="1"/>

</xml_diff>